<commit_message>
Cahier des charges fonctionnel : 70%
</commit_message>
<xml_diff>
--- a/doc/report/src/GSA_CR01_v1.0.docx
+++ b/doc/report/src/GSA_CR01_v1.0.docx
@@ -35,7 +35,7 @@
                 <w:szCs w:val="32"/>
               </w:rPr>
               <w:drawing>
-                <wp:anchor distT="0" distB="0" distL="114300" distR="114300" simplePos="0" relativeHeight="251659264" behindDoc="0" locked="0" layoutInCell="1" allowOverlap="1" wp14:anchorId="41B95803" wp14:editId="7E7249DF">
+                <wp:anchor distT="0" distB="0" distL="114300" distR="114300" simplePos="0" relativeHeight="251659264" behindDoc="0" locked="0" layoutInCell="1" allowOverlap="1" wp14:anchorId="7E447143" wp14:editId="22BA2435">
                   <wp:simplePos x="0" y="0"/>
                   <wp:positionH relativeFrom="column">
                     <wp:posOffset>5014595</wp:posOffset>
@@ -2075,7 +2075,7 @@
               <w:noProof/>
             </w:rPr>
             <w:drawing>
-              <wp:anchor distT="0" distB="0" distL="114300" distR="114300" simplePos="0" relativeHeight="251660288" behindDoc="0" locked="0" layoutInCell="1" allowOverlap="1" wp14:anchorId="56B3C626" wp14:editId="49C58050">
+              <wp:anchor distT="0" distB="0" distL="114300" distR="114300" simplePos="0" relativeHeight="251660288" behindDoc="0" locked="0" layoutInCell="1" allowOverlap="1" wp14:anchorId="544E0698" wp14:editId="505FCB50">
                 <wp:simplePos x="0" y="0"/>
                 <wp:positionH relativeFrom="column">
                   <wp:posOffset>-6350</wp:posOffset>
@@ -2425,7 +2425,7 @@
               <w:noProof/>
             </w:rPr>
             <w:drawing>
-              <wp:anchor distT="0" distB="0" distL="114300" distR="114300" simplePos="0" relativeHeight="251658240" behindDoc="0" locked="0" layoutInCell="1" allowOverlap="1">
+              <wp:anchor distT="0" distB="0" distL="114300" distR="114300" simplePos="0" relativeHeight="251658240" behindDoc="0" locked="0" layoutInCell="1" allowOverlap="1" wp14:anchorId="10C1A001" wp14:editId="6F2407D9">
                 <wp:simplePos x="0" y="0"/>
                 <wp:positionH relativeFrom="column">
                   <wp:posOffset>175260</wp:posOffset>
@@ -3904,7 +3904,7 @@
 </file>
 
 <file path=customXml/itemProps1.xml><?xml version="1.0" encoding="utf-8"?>
-<ds:datastoreItem xmlns:ds="http://schemas.openxmlformats.org/officeDocument/2006/customXml" ds:itemID="{B9A03D1C-CC3E-435F-BB8B-81AABEB59B45}">
+<ds:datastoreItem xmlns:ds="http://schemas.openxmlformats.org/officeDocument/2006/customXml" ds:itemID="{E15B8AA0-6C83-409F-9A80-DFD3136F4DB0}">
   <ds:schemaRefs>
     <ds:schemaRef ds:uri="http://schemas.openxmlformats.org/officeDocument/2006/bibliography"/>
   </ds:schemaRefs>

</xml_diff>